<commit_message>
changes title for design doc
</commit_message>
<xml_diff>
--- a/App/Blueprint/doc/Blueprint Web Application Design.docx
+++ b/App/Blueprint/doc/Blueprint Web Application Design.docx
@@ -22,27 +22,10 @@
         <w:pStyle w:val="Title"/>
       </w:pPr>
       <w:r>
-        <w:t xml:space="preserve">BluePrint® </w:t>
-      </w:r>
-      <w:r>
-        <w:t>SP</w:t>
-      </w:r>
-      <w:r>
-        <w:t>A</w:t>
-      </w:r>
-      <w:r>
-        <w:t xml:space="preserve"> </w:t>
-      </w:r>
-    </w:p>
-    <w:p>
-      <w:pPr>
-        <w:pStyle w:val="Title"/>
-      </w:pPr>
-      <w:r>
-        <w:t xml:space="preserve">Front-End </w:t>
-      </w:r>
-      <w:r>
-        <w:t>Architecture</w:t>
+        <w:t>Blue</w:t>
+      </w:r>
+      <w:r>
+        <w:t>print Web Application Design</w:t>
       </w:r>
     </w:p>
     <w:p/>
@@ -58,6 +41,16 @@
       <w:r>
         <w:tab/>
       </w:r>
+    </w:p>
+    <w:p/>
+    <w:p/>
+    <w:p/>
+    <w:p/>
+    <w:p/>
+    <w:p/>
+    <w:p>
+      <w:bookmarkStart w:id="0" w:name="_GoBack"/>
+      <w:bookmarkEnd w:id="0"/>
     </w:p>
     <w:p/>
     <w:p/>
@@ -67,13 +60,6 @@
     <w:p/>
     <w:p/>
     <w:p/>
-    <w:p/>
-    <w:p/>
-    <w:p/>
-    <w:p/>
-    <w:p/>
-    <w:p/>
-    <w:p/>
     <w:p>
       <w:r>
         <w:t>Version: first draft - in progress</w:t>
@@ -102,6 +88,12 @@
     </w:p>
     <w:sdt>
       <w:sdtPr>
+        <w:rPr>
+          <w:rFonts w:asciiTheme="minorHAnsi" w:eastAsiaTheme="minorEastAsia" w:hAnsiTheme="minorHAnsi" w:cstheme="minorBidi"/>
+          <w:color w:val="auto"/>
+          <w:sz w:val="22"/>
+          <w:szCs w:val="22"/>
+        </w:rPr>
         <w:id w:val="1863240139"/>
         <w:docPartObj>
           <w:docPartGallery w:val="Table of Contents"/>
@@ -110,13 +102,9 @@
       </w:sdtPr>
       <w:sdtEndPr>
         <w:rPr>
-          <w:rFonts w:asciiTheme="minorHAnsi" w:eastAsiaTheme="minorEastAsia" w:hAnsiTheme="minorHAnsi" w:cstheme="minorBidi"/>
           <w:b/>
           <w:bCs/>
           <w:noProof/>
-          <w:color w:val="auto"/>
-          <w:sz w:val="22"/>
-          <w:szCs w:val="22"/>
         </w:rPr>
       </w:sdtEndPr>
       <w:sdtContent>
@@ -128,8 +116,6 @@
             <w:t>Table of Contents</w:t>
           </w:r>
         </w:p>
-        <w:bookmarkStart w:id="0" w:name="_GoBack"/>
-        <w:bookmarkEnd w:id="0"/>
         <w:p>
           <w:pPr>
             <w:pStyle w:val="TOC1"/>
@@ -2626,10 +2612,10 @@
             <v:path o:extrusionok="f" gradientshapeok="t" o:connecttype="rect"/>
             <o:lock v:ext="edit" aspectratio="t"/>
           </v:shapetype>
-          <v:shape id="_x0000_i1025" type="#_x0000_t75" style="width:467.25pt;height:567pt" o:ole="">
+          <v:shape id="_x0000_i1025" type="#_x0000_t75" style="width:467.4pt;height:566.85pt" o:ole="">
             <v:imagedata r:id="rId9" o:title=""/>
           </v:shape>
-          <o:OLEObject Type="Embed" ProgID="Visio.Drawing.15" ShapeID="_x0000_i1025" DrawAspect="Content" ObjectID="_1504947851" r:id="rId10"/>
+          <o:OLEObject Type="Embed" ProgID="Visio.Drawing.15" ShapeID="_x0000_i1025" DrawAspect="Content" ObjectID="_1504952109" r:id="rId10"/>
         </w:object>
       </w:r>
     </w:p>
@@ -2816,13 +2802,7 @@
       </w:pPr>
       <w:bookmarkStart w:id="14" w:name="_Toc431206019"/>
       <w:r>
-        <w:t>Features of Layout in</w:t>
-      </w:r>
-      <w:r>
-        <w:t xml:space="preserve"> Current</w:t>
-      </w:r>
-      <w:r>
-        <w:t xml:space="preserve"> SilverLight</w:t>
+        <w:t>Features of Layout in Current SilverLight</w:t>
       </w:r>
       <w:r>
         <w:t xml:space="preserve"> Implementation</w:t>
@@ -3220,16 +3200,7 @@
       </w:pPr>
       <w:bookmarkStart w:id="17" w:name="_Toc431206022"/>
       <w:r>
-        <w:t xml:space="preserve">Artifact Management / </w:t>
-      </w:r>
-      <w:r>
-        <w:t>Editor Panel</w:t>
-      </w:r>
-      <w:r>
-        <w:t xml:space="preserve"> – </w:t>
-      </w:r>
-      <w:r>
-        <w:t>TreeGrid</w:t>
+        <w:t>Artifact Management / Editor Panel – TreeGrid</w:t>
       </w:r>
       <w:bookmarkEnd w:id="17"/>
     </w:p>
@@ -3287,16 +3258,7 @@
       </w:pPr>
       <w:bookmarkStart w:id="18" w:name="_Toc431206023"/>
       <w:r>
-        <w:t xml:space="preserve">Features of </w:t>
-      </w:r>
-      <w:r>
-        <w:t>TreeGrid</w:t>
-      </w:r>
-      <w:r>
-        <w:t xml:space="preserve"> in Current SilverLight</w:t>
-      </w:r>
-      <w:r>
-        <w:t xml:space="preserve"> Implementation</w:t>
+        <w:t>Features of TreeGrid in Current SilverLight Implementation</w:t>
       </w:r>
       <w:bookmarkEnd w:id="18"/>
     </w:p>
@@ -3914,10 +3876,7 @@
       </w:pPr>
       <w:bookmarkStart w:id="19" w:name="_Toc431206024"/>
       <w:r>
-        <w:t xml:space="preserve">Nice to have features </w:t>
-      </w:r>
-      <w:r>
-        <w:t>– We might plan to add</w:t>
+        <w:t>Nice to have features – We might plan to add</w:t>
       </w:r>
       <w:bookmarkEnd w:id="19"/>
       <w:r>
@@ -7340,7 +7299,7 @@
 </file>
 
 <file path=customXml/itemProps2.xml><?xml version="1.0" encoding="utf-8"?>
-<ds:datastoreItem xmlns:ds="http://schemas.openxmlformats.org/officeDocument/2006/customXml" ds:itemID="{4CEC179B-3D4C-40A7-A61C-1060E11E1D11}">
+<ds:datastoreItem xmlns:ds="http://schemas.openxmlformats.org/officeDocument/2006/customXml" ds:itemID="{651CA749-70CC-44CB-84F7-BD045F364C25}">
   <ds:schemaRefs>
     <ds:schemaRef ds:uri="http://schemas.openxmlformats.org/officeDocument/2006/bibliography"/>
   </ds:schemaRefs>

</xml_diff>